<commit_message>
editing world map image
</commit_message>
<xml_diff>
--- a/FIT5147-DataExplorationProject-31322239.docx
+++ b/FIT5147-DataExplorationProject-31322239.docx
@@ -250,7 +250,25 @@
           <w:sz w:val="22"/>
           <w:szCs w:val="22"/>
         </w:rPr>
-        <w:t>It uses 6 factors for their ranking framework wiz. Academic Reputation, Employer Reputation, Faculty to Student Ratio, Number of Citations per Faculty, International Faculty, International Students. Another feature included in this data was Classification (which is not used for ranking) which included the institution's size, subject range, research intensity, age, and status.</w:t>
+        <w:t xml:space="preserve">It uses 6 factors for their ranking framework wiz. Academic Reputation, Employer Reputation, Faculty to Student Ratio, Number of Citations per Faculty, International Faculty, </w:t>
+      </w:r>
+      <w:r>
+        <w:rPr>
+          <w:b/>
+          <w:bCs/>
+          <w:sz w:val="22"/>
+          <w:szCs w:val="22"/>
+        </w:rPr>
+        <w:t xml:space="preserve">and </w:t>
+      </w:r>
+      <w:r>
+        <w:rPr>
+          <w:b/>
+          <w:bCs/>
+          <w:sz w:val="22"/>
+          <w:szCs w:val="22"/>
+        </w:rPr>
+        <w:t>International Students. Another feature included in this data was Classification (which is not used for ranking) which included the institution's size, subject range, research intensity, age, and status.</w:t>
       </w:r>
       <w:r>
         <w:rPr>
@@ -541,25 +559,7 @@
             <w:color w:val="0070C0"/>
             <w:lang w:val="en-IN" w:bidi="ar-SA"/>
           </w:rPr>
-          <w:t>https://www.kaggle.com/divyansh22/qs-world-univ</w:t>
-        </w:r>
-        <w:r>
-          <w:rPr>
-            <w:rStyle w:val="Hyperlink"/>
-            <w:rFonts w:ascii="Calibri" w:eastAsiaTheme="minorHAnsi" w:hAnsi="Calibri" w:cs="Calibri"/>
-            <w:color w:val="0070C0"/>
-            <w:lang w:val="en-IN" w:bidi="ar-SA"/>
-          </w:rPr>
-          <w:t>e</w:t>
-        </w:r>
-        <w:r>
-          <w:rPr>
-            <w:rStyle w:val="Hyperlink"/>
-            <w:rFonts w:ascii="Calibri" w:eastAsiaTheme="minorHAnsi" w:hAnsi="Calibri" w:cs="Calibri"/>
-            <w:color w:val="0070C0"/>
-            <w:lang w:val="en-IN" w:bidi="ar-SA"/>
-          </w:rPr>
-          <w:t>rsity-rankings</w:t>
+          <w:t>https://www.kaggle.com/divyansh22/qs-world-university-rankings</w:t>
         </w:r>
       </w:hyperlink>
       <w:r>
@@ -3629,10 +3629,10 @@
           <w:szCs w:val="22"/>
         </w:rPr>
         <w:drawing>
-          <wp:inline distT="0" distB="0" distL="0" distR="0" wp14:anchorId="5FBC7815" wp14:editId="4CD8694B">
-            <wp:extent cx="4928705" cy="2918765"/>
+          <wp:inline distT="0" distB="0" distL="0" distR="0" wp14:anchorId="5BD3D504" wp14:editId="6D482BF1">
+            <wp:extent cx="5610225" cy="2793017"/>
             <wp:effectExtent l="0" t="0" r="0" b="0"/>
-            <wp:docPr id="9" name="Picture 9" descr="A close up of a map&#10;&#10;Description automatically generated"/>
+            <wp:docPr id="16" name="Picture 16" descr="A close up of a map&#10;&#10;Description automatically generated"/>
             <wp:cNvGraphicFramePr>
               <a:graphicFrameLocks xmlns:a="http://schemas.openxmlformats.org/drawingml/2006/main" noChangeAspect="1"/>
             </wp:cNvGraphicFramePr>
@@ -3640,7 +3640,7 @@
               <a:graphicData uri="http://schemas.openxmlformats.org/drawingml/2006/picture">
                 <pic:pic xmlns:pic="http://schemas.openxmlformats.org/drawingml/2006/picture">
                   <pic:nvPicPr>
-                    <pic:cNvPr id="9" name="map.PNG"/>
+                    <pic:cNvPr id="16" name="map.png"/>
                     <pic:cNvPicPr/>
                   </pic:nvPicPr>
                   <pic:blipFill>
@@ -3658,7 +3658,7 @@
                   <pic:spPr>
                     <a:xfrm>
                       <a:off x="0" y="0"/>
-                      <a:ext cx="4957506" cy="2935821"/>
+                      <a:ext cx="5635577" cy="2805638"/>
                     </a:xfrm>
                     <a:prstGeom prst="rect">
                       <a:avLst/>
@@ -3670,54 +3670,8 @@
           </wp:inline>
         </w:drawing>
       </w:r>
-      <w:r>
-        <w:rPr>
-          <w:noProof/>
-          <w:sz w:val="22"/>
-          <w:szCs w:val="22"/>
-        </w:rPr>
-        <w:drawing>
-          <wp:inline distT="0" distB="0" distL="0" distR="0" wp14:anchorId="7F937118" wp14:editId="428BD6D6">
-            <wp:extent cx="915916" cy="1309421"/>
-            <wp:effectExtent l="0" t="0" r="0" b="0"/>
-            <wp:docPr id="10" name="Picture 10" descr="A screenshot of a cell phone&#10;&#10;Description automatically generated"/>
-            <wp:cNvGraphicFramePr>
-              <a:graphicFrameLocks xmlns:a="http://schemas.openxmlformats.org/drawingml/2006/main" noChangeAspect="1"/>
-            </wp:cNvGraphicFramePr>
-            <a:graphic xmlns:a="http://schemas.openxmlformats.org/drawingml/2006/main">
-              <a:graphicData uri="http://schemas.openxmlformats.org/drawingml/2006/picture">
-                <pic:pic xmlns:pic="http://schemas.openxmlformats.org/drawingml/2006/picture">
-                  <pic:nvPicPr>
-                    <pic:cNvPr id="10" name="maplegend.PNG"/>
-                    <pic:cNvPicPr/>
-                  </pic:nvPicPr>
-                  <pic:blipFill>
-                    <a:blip r:embed="rId22">
-                      <a:extLst>
-                        <a:ext uri="{28A0092B-C50C-407E-A947-70E740481C1C}">
-                          <a14:useLocalDpi xmlns:a14="http://schemas.microsoft.com/office/drawing/2010/main" val="0"/>
-                        </a:ext>
-                      </a:extLst>
-                    </a:blip>
-                    <a:stretch>
-                      <a:fillRect/>
-                    </a:stretch>
-                  </pic:blipFill>
-                  <pic:spPr>
-                    <a:xfrm>
-                      <a:off x="0" y="0"/>
-                      <a:ext cx="920266" cy="1315640"/>
-                    </a:xfrm>
-                    <a:prstGeom prst="rect">
-                      <a:avLst/>
-                    </a:prstGeom>
-                  </pic:spPr>
-                </pic:pic>
-              </a:graphicData>
-            </a:graphic>
-          </wp:inline>
-        </w:drawing>
-      </w:r>
+      <w:bookmarkStart w:id="0" w:name="_GoBack"/>
+      <w:bookmarkEnd w:id="0"/>
     </w:p>
     <w:p>
       <w:pPr>
@@ -4016,7 +3970,7 @@
                     <pic:cNvPicPr/>
                   </pic:nvPicPr>
                   <pic:blipFill>
-                    <a:blip r:embed="rId23">
+                    <a:blip r:embed="rId22">
                       <a:extLst>
                         <a:ext uri="{28A0092B-C50C-407E-A947-70E740481C1C}">
                           <a14:useLocalDpi xmlns:a14="http://schemas.microsoft.com/office/drawing/2010/main" val="0"/>
@@ -4255,7 +4209,7 @@
                     <pic:cNvPicPr/>
                   </pic:nvPicPr>
                   <pic:blipFill>
-                    <a:blip r:embed="rId24">
+                    <a:blip r:embed="rId23">
                       <a:extLst>
                         <a:ext uri="{28A0092B-C50C-407E-A947-70E740481C1C}">
                           <a14:useLocalDpi xmlns:a14="http://schemas.microsoft.com/office/drawing/2010/main" val="0"/>
@@ -4603,8 +4557,6 @@
           <w:sz w:val="36"/>
         </w:rPr>
       </w:pPr>
-      <w:bookmarkStart w:id="0" w:name="_GoBack"/>
-      <w:bookmarkEnd w:id="0"/>
       <w:r>
         <w:lastRenderedPageBreak/>
         <w:pict w14:anchorId="4BB5E768">
@@ -4879,33 +4831,9 @@
           <w:color w:val="32363A"/>
           <w:lang w:val="en-IN" w:eastAsia="en-IN" w:bidi="ar-SA"/>
         </w:rPr>
-        <w:t>.</w:t>
-      </w:r>
-      <w:r>
-        <w:rPr>
-          <w:rFonts w:asciiTheme="minorHAnsi" w:eastAsia="Times New Roman" w:hAnsiTheme="minorHAnsi" w:cstheme="minorHAnsi"/>
-          <w:color w:val="32363A"/>
-          <w:lang w:val="en-IN" w:eastAsia="en-IN" w:bidi="ar-SA"/>
-        </w:rPr>
-        <w:t xml:space="preserve"> </w:t>
-      </w:r>
-      <w:r>
-        <w:rPr>
-          <w:rFonts w:asciiTheme="minorHAnsi" w:eastAsia="Times New Roman" w:hAnsiTheme="minorHAnsi" w:cstheme="minorHAnsi"/>
-          <w:color w:val="32363A"/>
-          <w:lang w:val="en-IN" w:eastAsia="en-IN" w:bidi="ar-SA"/>
-        </w:rPr>
-        <w:t>Retrieved fro</w:t>
-      </w:r>
-      <w:r>
-        <w:rPr>
-          <w:rFonts w:asciiTheme="minorHAnsi" w:eastAsia="Times New Roman" w:hAnsiTheme="minorHAnsi" w:cstheme="minorHAnsi"/>
-          <w:color w:val="32363A"/>
-          <w:lang w:val="en-IN" w:eastAsia="en-IN" w:bidi="ar-SA"/>
-        </w:rPr>
-        <w:t xml:space="preserve">m </w:t>
-      </w:r>
-      <w:hyperlink r:id="rId25" w:history="1">
+        <w:t xml:space="preserve">. Retrieved from </w:t>
+      </w:r>
+      <w:hyperlink r:id="rId24" w:history="1">
         <w:r>
           <w:rPr>
             <w:rStyle w:val="Hyperlink"/>
@@ -4913,25 +4841,7 @@
             <w:color w:val="0070C0"/>
             <w:lang w:val="en-IN" w:eastAsia="en-IN" w:bidi="ar-SA"/>
           </w:rPr>
-          <w:t>https://office.microso</w:t>
-        </w:r>
-        <w:r>
-          <w:rPr>
-            <w:rStyle w:val="Hyperlink"/>
-            <w:rFonts w:asciiTheme="minorHAnsi" w:eastAsia="Times New Roman" w:hAnsiTheme="minorHAnsi" w:cstheme="minorHAnsi"/>
-            <w:color w:val="0070C0"/>
-            <w:lang w:val="en-IN" w:eastAsia="en-IN" w:bidi="ar-SA"/>
-          </w:rPr>
-          <w:t>f</w:t>
-        </w:r>
-        <w:r>
-          <w:rPr>
-            <w:rStyle w:val="Hyperlink"/>
-            <w:rFonts w:asciiTheme="minorHAnsi" w:eastAsia="Times New Roman" w:hAnsiTheme="minorHAnsi" w:cstheme="minorHAnsi"/>
-            <w:color w:val="0070C0"/>
-            <w:lang w:val="en-IN" w:eastAsia="en-IN" w:bidi="ar-SA"/>
-          </w:rPr>
-          <w:t>t.com/excel</w:t>
+          <w:t>https://office.microsoft.com/excel</w:t>
         </w:r>
       </w:hyperlink>
     </w:p>
@@ -4983,7 +4893,7 @@
         </w:rPr>
         <w:t xml:space="preserve">. Boston, MA. Retrieved from </w:t>
       </w:r>
-      <w:hyperlink r:id="rId26" w:history="1">
+      <w:hyperlink r:id="rId25" w:history="1">
         <w:r>
           <w:rPr>
             <w:rStyle w:val="Hyperlink"/>
@@ -4993,29 +4903,7 @@
             <w:szCs w:val="21"/>
             <w:lang w:val="en-IN" w:eastAsia="en-IN" w:bidi="ar-SA"/>
           </w:rPr>
-          <w:t>http://www.rstud</w:t>
-        </w:r>
-        <w:r>
-          <w:rPr>
-            <w:rStyle w:val="Hyperlink"/>
-            <w:rFonts w:ascii="Arial" w:eastAsia="Times New Roman" w:hAnsi="Arial" w:cs="Arial"/>
-            <w:color w:val="0070C0"/>
-            <w:sz w:val="21"/>
-            <w:szCs w:val="21"/>
-            <w:lang w:val="en-IN" w:eastAsia="en-IN" w:bidi="ar-SA"/>
-          </w:rPr>
-          <w:t>i</w:t>
-        </w:r>
-        <w:r>
-          <w:rPr>
-            <w:rStyle w:val="Hyperlink"/>
-            <w:rFonts w:ascii="Arial" w:eastAsia="Times New Roman" w:hAnsi="Arial" w:cs="Arial"/>
-            <w:color w:val="0070C0"/>
-            <w:sz w:val="21"/>
-            <w:szCs w:val="21"/>
-            <w:lang w:val="en-IN" w:eastAsia="en-IN" w:bidi="ar-SA"/>
-          </w:rPr>
-          <w:t>o.com/</w:t>
+          <w:t>http://www.rstudio.com/</w:t>
         </w:r>
       </w:hyperlink>
     </w:p>
@@ -5085,7 +4973,7 @@
         </w:rPr>
         <w:t xml:space="preserve"> </w:t>
       </w:r>
-      <w:hyperlink r:id="rId27" w:history="1">
+      <w:hyperlink r:id="rId26" w:history="1">
         <w:r>
           <w:rPr>
             <w:rStyle w:val="Hyperlink"/>
@@ -5187,7 +5075,7 @@
         </w:rPr>
         <w:t xml:space="preserve">Source Software, 4(43), 1686, </w:t>
       </w:r>
-      <w:hyperlink r:id="rId28" w:history="1">
+      <w:hyperlink r:id="rId27" w:history="1">
         <w:r>
           <w:rPr>
             <w:rStyle w:val="Hyperlink"/>
@@ -5232,30 +5120,14 @@
         </w:rPr>
         <w:t xml:space="preserve">package version 0.1. </w:t>
       </w:r>
-      <w:hyperlink r:id="rId29" w:history="1">
+      <w:hyperlink r:id="rId28" w:history="1">
         <w:r>
           <w:rPr>
             <w:rStyle w:val="Hyperlink"/>
             <w:rFonts w:asciiTheme="minorHAnsi" w:hAnsiTheme="minorHAnsi" w:cstheme="minorHAnsi"/>
             <w:color w:val="0070C0"/>
           </w:rPr>
-          <w:t>https://CRAN.R-project.org/package=h</w:t>
-        </w:r>
-        <w:r>
-          <w:rPr>
-            <w:rStyle w:val="Hyperlink"/>
-            <w:rFonts w:asciiTheme="minorHAnsi" w:hAnsiTheme="minorHAnsi" w:cstheme="minorHAnsi"/>
-            <w:color w:val="0070C0"/>
-          </w:rPr>
-          <w:t>e</w:t>
-        </w:r>
-        <w:r>
-          <w:rPr>
-            <w:rStyle w:val="Hyperlink"/>
-            <w:rFonts w:asciiTheme="minorHAnsi" w:hAnsiTheme="minorHAnsi" w:cstheme="minorHAnsi"/>
-            <w:color w:val="0070C0"/>
-          </w:rPr>
-          <w:t>re</w:t>
+          <w:t>https://CRAN.R-project.org/package=here</w:t>
         </w:r>
       </w:hyperlink>
     </w:p>
@@ -5333,15 +5205,9 @@
         <w:rPr>
           <w:rFonts w:asciiTheme="minorHAnsi" w:hAnsiTheme="minorHAnsi" w:cstheme="minorHAnsi"/>
         </w:rPr>
-        <w:t>: 10.21105/joss.00355 (URL:</w:t>
-      </w:r>
-      <w:r>
-        <w:rPr>
-          <w:rFonts w:asciiTheme="minorHAnsi" w:hAnsiTheme="minorHAnsi" w:cstheme="minorHAnsi"/>
-        </w:rPr>
-        <w:t xml:space="preserve"> </w:t>
-      </w:r>
-      <w:hyperlink r:id="rId30" w:history="1">
+        <w:t xml:space="preserve">: 10.21105/joss.00355 (URL: </w:t>
+      </w:r>
+      <w:hyperlink r:id="rId29" w:history="1">
         <w:r>
           <w:rPr>
             <w:rStyle w:val="Hyperlink"/>
@@ -5461,15 +5327,9 @@
         <w:rPr>
           <w:rFonts w:asciiTheme="minorHAnsi" w:hAnsiTheme="minorHAnsi" w:cstheme="minorHAnsi"/>
         </w:rPr>
-        <w:t>Ready Plots. R package version 0.4.0.</w:t>
-      </w:r>
-      <w:r>
-        <w:rPr>
-          <w:rFonts w:asciiTheme="minorHAnsi" w:hAnsiTheme="minorHAnsi" w:cstheme="minorHAnsi"/>
-        </w:rPr>
-        <w:t xml:space="preserve"> </w:t>
-      </w:r>
-      <w:hyperlink r:id="rId31" w:history="1">
+        <w:t xml:space="preserve">Ready Plots. R package version 0.4.0. </w:t>
+      </w:r>
+      <w:hyperlink r:id="rId30" w:history="1">
         <w:r>
           <w:rPr>
             <w:rStyle w:val="Hyperlink"/>
@@ -9482,7 +9342,7 @@
 </file>
 
 <file path=customXml/itemProps1.xml><?xml version="1.0" encoding="utf-8"?>
-<ds:datastoreItem xmlns:ds="http://schemas.openxmlformats.org/officeDocument/2006/customXml" ds:itemID="{0222EFDE-D0A0-415F-8F8D-53689DEF3CE5}">
+<ds:datastoreItem xmlns:ds="http://schemas.openxmlformats.org/officeDocument/2006/customXml" ds:itemID="{8CE94675-FF9D-4281-B9B4-AE31A0878EDF}">
   <ds:schemaRefs>
     <ds:schemaRef ds:uri="http://schemas.openxmlformats.org/officeDocument/2006/bibliography"/>
   </ds:schemaRefs>

</xml_diff>